<commit_message>
MOD: Se ajusta el resultado del ejemplo
</commit_message>
<xml_diff>
--- a/material/IntroProg/Ejercicios/3. Ciclos/3. Abstraccion/1. Operaciones y condicionales.docx
+++ b/material/IntroProg/Ejercicios/3. Ciclos/3. Abstraccion/1. Operaciones y condicionales.docx
@@ -29,8 +29,6 @@
           <w:lang w:val="es-419"/>
         </w:rPr>
       </w:pPr>
-      <w:bookmarkStart w:id="0" w:name="_GoBack"/>
-      <w:bookmarkEnd w:id="0"/>
       <w:r>
         <w:rPr>
           <w:b/>
@@ -345,7 +343,27 @@
         <w:t>función</w:t>
       </w:r>
       <w:r>
-        <w:t xml:space="preserve"> que calcule y retorne el valor del avalúo del vehículo. Muestre el llamado a la función para el siguiente ejemplo: Un carro rojo modelo 2017, comprado en julio del 2016 con un kilometraje de 8500 y con costo de 50.000.000. Tenga en cuenta que para este caso el valor del avalúo será de 31.972.500.</w:t>
+        <w:t xml:space="preserve"> que calcule y retorne el valor del avalúo del vehículo. Muestre el llamado a la función para el siguiente ejemplo: Un carro rojo modelo 2017, comprado en julio del 2016 con un kilometraje de 8500 y con costo de 50.000.000. Tenga en cuenta que para este caso el valor del avalúo será de </w:t>
+      </w:r>
+      <w:r>
+        <w:t>23</w:t>
+      </w:r>
+      <w:r>
+        <w:t>.</w:t>
+      </w:r>
+      <w:r>
+        <w:t>962</w:t>
+      </w:r>
+      <w:r>
+        <w:t>.</w:t>
+      </w:r>
+      <w:bookmarkStart w:id="0" w:name="_GoBack"/>
+      <w:bookmarkEnd w:id="0"/>
+      <w:r>
+        <w:t>500</w:t>
+      </w:r>
+      <w:r>
+        <w:t>.</w:t>
       </w:r>
       <w:r>
         <w:rPr>
@@ -927,6 +945,7 @@
     <w:lsdException w:name="HTML Sample" w:semiHidden="1" w:unhideWhenUsed="1"/>
     <w:lsdException w:name="HTML Typewriter" w:semiHidden="1" w:unhideWhenUsed="1"/>
     <w:lsdException w:name="HTML Variable" w:semiHidden="1" w:unhideWhenUsed="1"/>
+    <w:lsdException w:name="Normal Table" w:semiHidden="1" w:unhideWhenUsed="1"/>
     <w:lsdException w:name="annotation subject" w:semiHidden="1" w:unhideWhenUsed="1"/>
     <w:lsdException w:name="No List" w:semiHidden="1" w:unhideWhenUsed="1"/>
     <w:lsdException w:name="Outline List 1" w:semiHidden="1" w:unhideWhenUsed="1"/>
@@ -972,9 +991,11 @@
     <w:lsdException w:name="Table Subtle 1" w:semiHidden="1" w:unhideWhenUsed="1"/>
     <w:lsdException w:name="Table Subtle 2" w:semiHidden="1" w:unhideWhenUsed="1"/>
     <w:lsdException w:name="Table Web 1" w:semiHidden="1" w:unhideWhenUsed="1"/>
+    <w:lsdException w:name="Table Web 2" w:semiHidden="1" w:unhideWhenUsed="1"/>
     <w:lsdException w:name="Table Web 3" w:semiHidden="1" w:unhideWhenUsed="1"/>
     <w:lsdException w:name="Balloon Text" w:semiHidden="1" w:unhideWhenUsed="1"/>
     <w:lsdException w:name="Table Grid" w:uiPriority="39"/>
+    <w:lsdException w:name="Table Theme" w:semiHidden="1" w:unhideWhenUsed="1"/>
     <w:lsdException w:name="Placeholder Text" w:semiHidden="1"/>
     <w:lsdException w:name="No Spacing" w:uiPriority="1" w:qFormat="1"/>
     <w:lsdException w:name="Light Shading" w:uiPriority="60"/>

</xml_diff>